<commit_message>
solved 4 more questions with sql
</commit_message>
<xml_diff>
--- a/employee attrition/questions.docx
+++ b/employee attrition/questions.docx
@@ -10,14 +10,25 @@
           <w:numId w:val="1"/>
         </w:numPr>
       </w:pPr>
-      <w:r>
-        <w:rPr>
-          <w:rFonts w:ascii="Segoe UI" w:hAnsi="Segoe UI" w:cs="Segoe UI"/>
-          <w:sz w:val="21"/>
-          <w:szCs w:val="21"/>
-          <w:shd w:val="clear" w:color="auto" w:fill="F2F2F2"/>
-        </w:rPr>
-        <w:t xml:space="preserve">i. </w:t>
+      <w:proofErr w:type="spellStart"/>
+      <w:r>
+        <w:rPr>
+          <w:rFonts w:ascii="Segoe UI" w:hAnsi="Segoe UI" w:cs="Segoe UI"/>
+          <w:sz w:val="21"/>
+          <w:szCs w:val="21"/>
+          <w:shd w:val="clear" w:color="auto" w:fill="F2F2F2"/>
+        </w:rPr>
+        <w:t>i</w:t>
+      </w:r>
+      <w:proofErr w:type="spellEnd"/>
+      <w:r>
+        <w:rPr>
+          <w:rFonts w:ascii="Segoe UI" w:hAnsi="Segoe UI" w:cs="Segoe UI"/>
+          <w:sz w:val="21"/>
+          <w:szCs w:val="21"/>
+          <w:shd w:val="clear" w:color="auto" w:fill="F2F2F2"/>
+        </w:rPr>
+        <w:t xml:space="preserve">. </w:t>
       </w:r>
       <w:r>
         <w:rPr>
@@ -43,6 +54,9 @@
         <w:ind w:left="720"/>
       </w:pPr>
       <w:r>
+        <w:rPr>
+          <w:noProof/>
+        </w:rPr>
         <w:drawing>
           <wp:inline distT="0" distB="0" distL="0" distR="0" wp14:anchorId="3CB89608" wp14:editId="6020D9E2">
             <wp:extent cx="5731510" cy="507365"/>
@@ -90,6 +104,7 @@
           <w:shd w:val="clear" w:color="auto" w:fill="F2F2F2"/>
         </w:rPr>
       </w:pPr>
+      <w:proofErr w:type="spellStart"/>
       <w:r>
         <w:rPr>
           <w:rFonts w:ascii="Segoe UI" w:hAnsi="Segoe UI" w:cs="Segoe UI"/>
@@ -115,7 +130,17 @@
           <w:szCs w:val="21"/>
           <w:shd w:val="clear" w:color="auto" w:fill="F2F2F2"/>
         </w:rPr>
-        <w:t>Are men?</w:t>
+        <w:t>Are</w:t>
+      </w:r>
+      <w:proofErr w:type="spellEnd"/>
+      <w:r>
+        <w:rPr>
+          <w:rFonts w:ascii="Segoe UI" w:hAnsi="Segoe UI" w:cs="Segoe UI"/>
+          <w:sz w:val="21"/>
+          <w:szCs w:val="21"/>
+          <w:shd w:val="clear" w:color="auto" w:fill="F2F2F2"/>
+        </w:rPr>
+        <w:t xml:space="preserve"> men?</w:t>
       </w:r>
       <w:r>
         <w:rPr>
@@ -132,6 +157,9 @@
         <w:ind w:left="360" w:firstLine="360"/>
       </w:pPr>
       <w:r>
+        <w:rPr>
+          <w:noProof/>
+        </w:rPr>
         <w:drawing>
           <wp:inline distT="0" distB="0" distL="0" distR="0" wp14:anchorId="7BD8C5E6" wp14:editId="3883F012">
             <wp:extent cx="5731510" cy="549910"/>
@@ -186,6 +214,57 @@
         </w:rPr>
         <w:t>What effect does your marital status have on income?</w:t>
       </w:r>
+      <w:r>
+        <w:rPr>
+          <w:rFonts w:ascii="Segoe UI" w:hAnsi="Segoe UI" w:cs="Segoe UI"/>
+          <w:sz w:val="21"/>
+          <w:szCs w:val="21"/>
+          <w:shd w:val="clear" w:color="auto" w:fill="F2F2F2"/>
+        </w:rPr>
+        <w:t xml:space="preserve"> Not much but it seems married people have higher monthly income.</w:t>
+      </w:r>
+    </w:p>
+    <w:p>
+      <w:pPr>
+        <w:ind w:left="720"/>
+      </w:pPr>
+      <w:r>
+        <w:drawing>
+          <wp:inline distT="0" distB="0" distL="0" distR="0" wp14:anchorId="0A07614E" wp14:editId="3BE02F1C">
+            <wp:extent cx="5731510" cy="1543685"/>
+            <wp:effectExtent l="0" t="0" r="2540" b="0"/>
+            <wp:docPr id="281047487" name="Picture 1"/>
+            <wp:cNvGraphicFramePr>
+              <a:graphicFrameLocks xmlns:a="http://schemas.openxmlformats.org/drawingml/2006/main" noChangeAspect="1"/>
+            </wp:cNvGraphicFramePr>
+            <a:graphic xmlns:a="http://schemas.openxmlformats.org/drawingml/2006/main">
+              <a:graphicData uri="http://schemas.openxmlformats.org/drawingml/2006/picture">
+                <pic:pic xmlns:pic="http://schemas.openxmlformats.org/drawingml/2006/picture">
+                  <pic:nvPicPr>
+                    <pic:cNvPr id="281047487" name=""/>
+                    <pic:cNvPicPr/>
+                  </pic:nvPicPr>
+                  <pic:blipFill>
+                    <a:blip r:embed="rId7"/>
+                    <a:stretch>
+                      <a:fillRect/>
+                    </a:stretch>
+                  </pic:blipFill>
+                  <pic:spPr>
+                    <a:xfrm>
+                      <a:off x="0" y="0"/>
+                      <a:ext cx="5731510" cy="1543685"/>
+                    </a:xfrm>
+                    <a:prstGeom prst="rect">
+                      <a:avLst/>
+                    </a:prstGeom>
+                  </pic:spPr>
+                </pic:pic>
+              </a:graphicData>
+            </a:graphic>
+          </wp:inline>
+        </w:drawing>
+      </w:r>
     </w:p>
     <w:p>
       <w:pPr>
@@ -222,6 +301,77 @@
         </w:rPr>
         <w:t>What job levels have regular overtime hours?</w:t>
       </w:r>
+      <w:r>
+        <w:rPr>
+          <w:rFonts w:ascii="Segoe UI" w:hAnsi="Segoe UI" w:cs="Segoe UI"/>
+          <w:sz w:val="21"/>
+          <w:szCs w:val="21"/>
+          <w:shd w:val="clear" w:color="auto" w:fill="F2F2F2"/>
+        </w:rPr>
+        <w:t xml:space="preserve"> Ans: </w:t>
+      </w:r>
+      <w:proofErr w:type="spellStart"/>
+      <w:r>
+        <w:rPr>
+          <w:rFonts w:ascii="Segoe UI" w:hAnsi="Segoe UI" w:cs="Segoe UI"/>
+          <w:sz w:val="21"/>
+          <w:szCs w:val="21"/>
+          <w:shd w:val="clear" w:color="auto" w:fill="F2F2F2"/>
+        </w:rPr>
+        <w:t>JobLevels</w:t>
+      </w:r>
+      <w:proofErr w:type="spellEnd"/>
+      <w:r>
+        <w:rPr>
+          <w:rFonts w:ascii="Segoe UI" w:hAnsi="Segoe UI" w:cs="Segoe UI"/>
+          <w:sz w:val="21"/>
+          <w:szCs w:val="21"/>
+          <w:shd w:val="clear" w:color="auto" w:fill="F2F2F2"/>
+        </w:rPr>
+        <w:t xml:space="preserve"> 1 and 3</w:t>
+      </w:r>
+    </w:p>
+    <w:p>
+      <w:pPr>
+        <w:ind w:left="360"/>
+      </w:pPr>
+      <w:r>
+        <w:drawing>
+          <wp:inline distT="0" distB="0" distL="0" distR="0" wp14:anchorId="6EA251BC" wp14:editId="2FCAD551">
+            <wp:extent cx="5731510" cy="1830705"/>
+            <wp:effectExtent l="0" t="0" r="2540" b="0"/>
+            <wp:docPr id="1999368206" name="Picture 1" descr="A screenshot of a computer&#10;&#10;Description automatically generated"/>
+            <wp:cNvGraphicFramePr>
+              <a:graphicFrameLocks xmlns:a="http://schemas.openxmlformats.org/drawingml/2006/main" noChangeAspect="1"/>
+            </wp:cNvGraphicFramePr>
+            <a:graphic xmlns:a="http://schemas.openxmlformats.org/drawingml/2006/main">
+              <a:graphicData uri="http://schemas.openxmlformats.org/drawingml/2006/picture">
+                <pic:pic xmlns:pic="http://schemas.openxmlformats.org/drawingml/2006/picture">
+                  <pic:nvPicPr>
+                    <pic:cNvPr id="1999368206" name="Picture 1" descr="A screenshot of a computer&#10;&#10;Description automatically generated"/>
+                    <pic:cNvPicPr/>
+                  </pic:nvPicPr>
+                  <pic:blipFill>
+                    <a:blip r:embed="rId8"/>
+                    <a:stretch>
+                      <a:fillRect/>
+                    </a:stretch>
+                  </pic:blipFill>
+                  <pic:spPr>
+                    <a:xfrm>
+                      <a:off x="0" y="0"/>
+                      <a:ext cx="5731510" cy="1830705"/>
+                    </a:xfrm>
+                    <a:prstGeom prst="rect">
+                      <a:avLst/>
+                    </a:prstGeom>
+                  </pic:spPr>
+                </pic:pic>
+              </a:graphicData>
+            </a:graphic>
+          </wp:inline>
+        </w:drawing>
+      </w:r>
     </w:p>
     <w:p>
       <w:pPr>
@@ -243,6 +393,48 @@
     </w:p>
     <w:p>
       <w:pPr>
+        <w:ind w:left="360"/>
+      </w:pPr>
+      <w:r>
+        <w:drawing>
+          <wp:inline distT="0" distB="0" distL="0" distR="0" wp14:anchorId="4ED97795" wp14:editId="05990E55">
+            <wp:extent cx="5731510" cy="608965"/>
+            <wp:effectExtent l="0" t="0" r="2540" b="635"/>
+            <wp:docPr id="910676820" name="Picture 1"/>
+            <wp:cNvGraphicFramePr>
+              <a:graphicFrameLocks xmlns:a="http://schemas.openxmlformats.org/drawingml/2006/main" noChangeAspect="1"/>
+            </wp:cNvGraphicFramePr>
+            <a:graphic xmlns:a="http://schemas.openxmlformats.org/drawingml/2006/main">
+              <a:graphicData uri="http://schemas.openxmlformats.org/drawingml/2006/picture">
+                <pic:pic xmlns:pic="http://schemas.openxmlformats.org/drawingml/2006/picture">
+                  <pic:nvPicPr>
+                    <pic:cNvPr id="910676820" name=""/>
+                    <pic:cNvPicPr/>
+                  </pic:nvPicPr>
+                  <pic:blipFill>
+                    <a:blip r:embed="rId9"/>
+                    <a:stretch>
+                      <a:fillRect/>
+                    </a:stretch>
+                  </pic:blipFill>
+                  <pic:spPr>
+                    <a:xfrm>
+                      <a:off x="0" y="0"/>
+                      <a:ext cx="5731510" cy="608965"/>
+                    </a:xfrm>
+                    <a:prstGeom prst="rect">
+                      <a:avLst/>
+                    </a:prstGeom>
+                  </pic:spPr>
+                </pic:pic>
+              </a:graphicData>
+            </a:graphic>
+          </wp:inline>
+        </w:drawing>
+      </w:r>
+    </w:p>
+    <w:p>
+      <w:pPr>
         <w:pStyle w:val="ListParagraph"/>
         <w:numPr>
           <w:ilvl w:val="0"/>
@@ -257,6 +449,61 @@
           <w:shd w:val="clear" w:color="auto" w:fill="F2F2F2"/>
         </w:rPr>
         <w:t>Do younger people have a higher tendency to stay in the company?</w:t>
+      </w:r>
+      <w:r>
+        <w:rPr>
+          <w:rFonts w:ascii="Segoe UI" w:hAnsi="Segoe UI" w:cs="Segoe UI"/>
+          <w:sz w:val="21"/>
+          <w:szCs w:val="21"/>
+          <w:shd w:val="clear" w:color="auto" w:fill="F2F2F2"/>
+        </w:rPr>
+        <w:t xml:space="preserve"> Ans: Young people have a 72% chance of staying in the company.</w:t>
+      </w:r>
+    </w:p>
+    <w:p>
+      <w:pPr>
+        <w:ind w:left="360"/>
+      </w:pPr>
+      <w:r>
+        <w:lastRenderedPageBreak/>
+        <w:t xml:space="preserve"> </w:t>
+      </w:r>
+      <w:r>
+        <w:drawing>
+          <wp:inline distT="0" distB="0" distL="0" distR="0" wp14:anchorId="3CFCAF4E" wp14:editId="53AC3D88">
+            <wp:extent cx="5731510" cy="843915"/>
+            <wp:effectExtent l="0" t="0" r="2540" b="0"/>
+            <wp:docPr id="294231881" name="Picture 1" descr="A screen shot of a computer&#10;&#10;Description automatically generated"/>
+            <wp:cNvGraphicFramePr>
+              <a:graphicFrameLocks xmlns:a="http://schemas.openxmlformats.org/drawingml/2006/main" noChangeAspect="1"/>
+            </wp:cNvGraphicFramePr>
+            <a:graphic xmlns:a="http://schemas.openxmlformats.org/drawingml/2006/main">
+              <a:graphicData uri="http://schemas.openxmlformats.org/drawingml/2006/picture">
+                <pic:pic xmlns:pic="http://schemas.openxmlformats.org/drawingml/2006/picture">
+                  <pic:nvPicPr>
+                    <pic:cNvPr id="294231881" name="Picture 1" descr="A screen shot of a computer&#10;&#10;Description automatically generated"/>
+                    <pic:cNvPicPr/>
+                  </pic:nvPicPr>
+                  <pic:blipFill>
+                    <a:blip r:embed="rId10"/>
+                    <a:stretch>
+                      <a:fillRect/>
+                    </a:stretch>
+                  </pic:blipFill>
+                  <pic:spPr>
+                    <a:xfrm>
+                      <a:off x="0" y="0"/>
+                      <a:ext cx="5731510" cy="843915"/>
+                    </a:xfrm>
+                    <a:prstGeom prst="rect">
+                      <a:avLst/>
+                    </a:prstGeom>
+                  </pic:spPr>
+                </pic:pic>
+              </a:graphicData>
+            </a:graphic>
+          </wp:inline>
+        </w:drawing>
       </w:r>
     </w:p>
     <w:sectPr>

</xml_diff>

<commit_message>
answered all questions & dashboard
</commit_message>
<xml_diff>
--- a/employee attrition/questions.docx
+++ b/employee attrition/questions.docx
@@ -199,6 +199,53 @@
     </w:p>
     <w:p>
       <w:pPr>
+        <w:ind w:left="360" w:firstLine="360"/>
+      </w:pPr>
+      <w:r>
+        <w:drawing>
+          <wp:inline distT="0" distB="0" distL="0" distR="0" wp14:anchorId="671CF39A" wp14:editId="5CBA365B">
+            <wp:extent cx="3406435" cy="3040643"/>
+            <wp:effectExtent l="0" t="0" r="3810" b="7620"/>
+            <wp:docPr id="734606547" name="Picture 1"/>
+            <wp:cNvGraphicFramePr>
+              <a:graphicFrameLocks xmlns:a="http://schemas.openxmlformats.org/drawingml/2006/main" noChangeAspect="1"/>
+            </wp:cNvGraphicFramePr>
+            <a:graphic xmlns:a="http://schemas.openxmlformats.org/drawingml/2006/main">
+              <a:graphicData uri="http://schemas.openxmlformats.org/drawingml/2006/picture">
+                <pic:pic xmlns:pic="http://schemas.openxmlformats.org/drawingml/2006/picture">
+                  <pic:nvPicPr>
+                    <pic:cNvPr id="734606547" name=""/>
+                    <pic:cNvPicPr/>
+                  </pic:nvPicPr>
+                  <pic:blipFill>
+                    <a:blip r:embed="rId7"/>
+                    <a:stretch>
+                      <a:fillRect/>
+                    </a:stretch>
+                  </pic:blipFill>
+                  <pic:spPr>
+                    <a:xfrm>
+                      <a:off x="0" y="0"/>
+                      <a:ext cx="3406435" cy="3040643"/>
+                    </a:xfrm>
+                    <a:prstGeom prst="rect">
+                      <a:avLst/>
+                    </a:prstGeom>
+                  </pic:spPr>
+                </pic:pic>
+              </a:graphicData>
+            </a:graphic>
+          </wp:inline>
+        </w:drawing>
+      </w:r>
+    </w:p>
+    <w:p>
+      <w:pPr>
+        <w:ind w:left="360" w:firstLine="360"/>
+      </w:pPr>
+    </w:p>
+    <w:p>
+      <w:pPr>
         <w:pStyle w:val="ListParagraph"/>
         <w:numPr>
           <w:ilvl w:val="0"/>
@@ -229,6 +276,9 @@
         <w:ind w:left="720"/>
       </w:pPr>
       <w:r>
+        <w:rPr>
+          <w:noProof/>
+        </w:rPr>
         <w:drawing>
           <wp:inline distT="0" distB="0" distL="0" distR="0" wp14:anchorId="0A07614E" wp14:editId="3BE02F1C">
             <wp:extent cx="5731510" cy="1543685"/>
@@ -245,7 +295,7 @@
                     <pic:cNvPicPr/>
                   </pic:nvPicPr>
                   <pic:blipFill>
-                    <a:blip r:embed="rId7"/>
+                    <a:blip r:embed="rId8"/>
                     <a:stretch>
                       <a:fillRect/>
                     </a:stretch>
@@ -268,6 +318,54 @@
     </w:p>
     <w:p>
       <w:pPr>
+        <w:ind w:left="720"/>
+      </w:pPr>
+      <w:r>
+        <w:lastRenderedPageBreak/>
+        <w:drawing>
+          <wp:inline distT="0" distB="0" distL="0" distR="0" wp14:anchorId="38FCD1D0" wp14:editId="019B48C2">
+            <wp:extent cx="5731510" cy="3227070"/>
+            <wp:effectExtent l="0" t="0" r="2540" b="0"/>
+            <wp:docPr id="1244707515" name="Picture 1" descr="A graph with green and blue bars&#10;&#10;Description automatically generated"/>
+            <wp:cNvGraphicFramePr>
+              <a:graphicFrameLocks xmlns:a="http://schemas.openxmlformats.org/drawingml/2006/main" noChangeAspect="1"/>
+            </wp:cNvGraphicFramePr>
+            <a:graphic xmlns:a="http://schemas.openxmlformats.org/drawingml/2006/main">
+              <a:graphicData uri="http://schemas.openxmlformats.org/drawingml/2006/picture">
+                <pic:pic xmlns:pic="http://schemas.openxmlformats.org/drawingml/2006/picture">
+                  <pic:nvPicPr>
+                    <pic:cNvPr id="1244707515" name="Picture 1" descr="A graph with green and blue bars&#10;&#10;Description automatically generated"/>
+                    <pic:cNvPicPr/>
+                  </pic:nvPicPr>
+                  <pic:blipFill>
+                    <a:blip r:embed="rId9"/>
+                    <a:stretch>
+                      <a:fillRect/>
+                    </a:stretch>
+                  </pic:blipFill>
+                  <pic:spPr>
+                    <a:xfrm>
+                      <a:off x="0" y="0"/>
+                      <a:ext cx="5731510" cy="3227070"/>
+                    </a:xfrm>
+                    <a:prstGeom prst="rect">
+                      <a:avLst/>
+                    </a:prstGeom>
+                  </pic:spPr>
+                </pic:pic>
+              </a:graphicData>
+            </a:graphic>
+          </wp:inline>
+        </w:drawing>
+      </w:r>
+    </w:p>
+    <w:p>
+      <w:pPr>
+        <w:ind w:left="720"/>
+      </w:pPr>
+    </w:p>
+    <w:p>
+      <w:pPr>
         <w:pStyle w:val="ListParagraph"/>
         <w:numPr>
           <w:ilvl w:val="0"/>
@@ -286,6 +384,49 @@
     </w:p>
     <w:p>
       <w:pPr>
+        <w:ind w:left="720"/>
+      </w:pPr>
+      <w:r>
+        <w:drawing>
+          <wp:inline distT="0" distB="0" distL="0" distR="0" wp14:anchorId="46DF4C71" wp14:editId="58B648A9">
+            <wp:extent cx="5731510" cy="3210560"/>
+            <wp:effectExtent l="0" t="0" r="2540" b="8890"/>
+            <wp:docPr id="1925532519" name="Picture 1"/>
+            <wp:cNvGraphicFramePr>
+              <a:graphicFrameLocks xmlns:a="http://schemas.openxmlformats.org/drawingml/2006/main" noChangeAspect="1"/>
+            </wp:cNvGraphicFramePr>
+            <a:graphic xmlns:a="http://schemas.openxmlformats.org/drawingml/2006/main">
+              <a:graphicData uri="http://schemas.openxmlformats.org/drawingml/2006/picture">
+                <pic:pic xmlns:pic="http://schemas.openxmlformats.org/drawingml/2006/picture">
+                  <pic:nvPicPr>
+                    <pic:cNvPr id="1925532519" name=""/>
+                    <pic:cNvPicPr/>
+                  </pic:nvPicPr>
+                  <pic:blipFill>
+                    <a:blip r:embed="rId10"/>
+                    <a:stretch>
+                      <a:fillRect/>
+                    </a:stretch>
+                  </pic:blipFill>
+                  <pic:spPr>
+                    <a:xfrm>
+                      <a:off x="0" y="0"/>
+                      <a:ext cx="5731510" cy="3210560"/>
+                    </a:xfrm>
+                    <a:prstGeom prst="rect">
+                      <a:avLst/>
+                    </a:prstGeom>
+                  </pic:spPr>
+                </pic:pic>
+              </a:graphicData>
+            </a:graphic>
+          </wp:inline>
+        </w:drawing>
+      </w:r>
+    </w:p>
+    <w:p/>
+    <w:p>
+      <w:pPr>
         <w:pStyle w:val="ListParagraph"/>
         <w:numPr>
           <w:ilvl w:val="0"/>
@@ -336,6 +477,10 @@
         <w:ind w:left="360"/>
       </w:pPr>
       <w:r>
+        <w:rPr>
+          <w:noProof/>
+        </w:rPr>
+        <w:lastRenderedPageBreak/>
         <w:drawing>
           <wp:inline distT="0" distB="0" distL="0" distR="0" wp14:anchorId="6EA251BC" wp14:editId="2FCAD551">
             <wp:extent cx="5731510" cy="1830705"/>
@@ -352,7 +497,7 @@
                     <pic:cNvPicPr/>
                   </pic:nvPicPr>
                   <pic:blipFill>
-                    <a:blip r:embed="rId8"/>
+                    <a:blip r:embed="rId11"/>
                     <a:stretch>
                       <a:fillRect/>
                     </a:stretch>
@@ -396,6 +541,9 @@
         <w:ind w:left="360"/>
       </w:pPr>
       <w:r>
+        <w:rPr>
+          <w:noProof/>
+        </w:rPr>
         <w:drawing>
           <wp:inline distT="0" distB="0" distL="0" distR="0" wp14:anchorId="4ED97795" wp14:editId="05990E55">
             <wp:extent cx="5731510" cy="608965"/>
@@ -412,7 +560,7 @@
                     <pic:cNvPicPr/>
                   </pic:nvPicPr>
                   <pic:blipFill>
-                    <a:blip r:embed="rId9"/>
+                    <a:blip r:embed="rId12"/>
                     <a:stretch>
                       <a:fillRect/>
                     </a:stretch>
@@ -435,6 +583,48 @@
     </w:p>
     <w:p>
       <w:pPr>
+        <w:ind w:left="360"/>
+      </w:pPr>
+      <w:r>
+        <w:drawing>
+          <wp:inline distT="0" distB="0" distL="0" distR="0" wp14:anchorId="4BCF15F0" wp14:editId="33A15168">
+            <wp:extent cx="5731510" cy="2708910"/>
+            <wp:effectExtent l="0" t="0" r="2540" b="0"/>
+            <wp:docPr id="1801996981" name="Picture 1" descr="A graph of age and age&#10;&#10;Description automatically generated"/>
+            <wp:cNvGraphicFramePr>
+              <a:graphicFrameLocks xmlns:a="http://schemas.openxmlformats.org/drawingml/2006/main" noChangeAspect="1"/>
+            </wp:cNvGraphicFramePr>
+            <a:graphic xmlns:a="http://schemas.openxmlformats.org/drawingml/2006/main">
+              <a:graphicData uri="http://schemas.openxmlformats.org/drawingml/2006/picture">
+                <pic:pic xmlns:pic="http://schemas.openxmlformats.org/drawingml/2006/picture">
+                  <pic:nvPicPr>
+                    <pic:cNvPr id="1801996981" name="Picture 1" descr="A graph of age and age&#10;&#10;Description automatically generated"/>
+                    <pic:cNvPicPr/>
+                  </pic:nvPicPr>
+                  <pic:blipFill>
+                    <a:blip r:embed="rId13"/>
+                    <a:stretch>
+                      <a:fillRect/>
+                    </a:stretch>
+                  </pic:blipFill>
+                  <pic:spPr>
+                    <a:xfrm>
+                      <a:off x="0" y="0"/>
+                      <a:ext cx="5731510" cy="2708910"/>
+                    </a:xfrm>
+                    <a:prstGeom prst="rect">
+                      <a:avLst/>
+                    </a:prstGeom>
+                  </pic:spPr>
+                </pic:pic>
+              </a:graphicData>
+            </a:graphic>
+          </wp:inline>
+        </w:drawing>
+      </w:r>
+    </w:p>
+    <w:p>
+      <w:pPr>
         <w:pStyle w:val="ListParagraph"/>
         <w:numPr>
           <w:ilvl w:val="0"/>
@@ -465,10 +655,12 @@
         <w:ind w:left="360"/>
       </w:pPr>
       <w:r>
-        <w:lastRenderedPageBreak/>
         <w:t xml:space="preserve"> </w:t>
       </w:r>
       <w:r>
+        <w:rPr>
+          <w:noProof/>
+        </w:rPr>
         <w:drawing>
           <wp:inline distT="0" distB="0" distL="0" distR="0" wp14:anchorId="3CFCAF4E" wp14:editId="53AC3D88">
             <wp:extent cx="5731510" cy="843915"/>
@@ -485,7 +677,7 @@
                     <pic:cNvPicPr/>
                   </pic:nvPicPr>
                   <pic:blipFill>
-                    <a:blip r:embed="rId10"/>
+                    <a:blip r:embed="rId14"/>
                     <a:stretch>
                       <a:fillRect/>
                     </a:stretch>

</xml_diff>